<commit_message>
cognify, adjust prompt, update requirements
</commit_message>
<xml_diff>
--- a/app/HSG-MBA-application-requirements.docx
+++ b/app/HSG-MBA-application-requirements.docx
@@ -15,10 +15,6 @@
       <w:r>
         <w:rPr>
           <w:rStyle w:val="Hyperlink"/>
-          <w:b/>
-          <w:bCs/>
-          <w:sz w:val="36"/>
-          <w:szCs w:val="36"/>
         </w:rPr>
         <w:t xml:space="preserve">HSG MBA </w:t>
       </w:r>
@@ -26,35 +22,8 @@
         <w:r>
           <w:rPr>
             <w:rStyle w:val="Hyperlink"/>
-            <w:b/>
-            <w:bCs/>
-            <w:sz w:val="36"/>
-            <w:szCs w:val="36"/>
-            <w:lang w:val="de-CH"/>
           </w:rPr>
-          <w:t>A</w:t>
-        </w:r>
-        <w:r>
-          <w:rPr>
-            <w:rStyle w:val="Hyperlink"/>
-            <w:b/>
-            <w:bCs/>
-            <w:sz w:val="36"/>
-            <w:szCs w:val="36"/>
-            <w:lang w:val="de-CH"/>
-          </w:rPr>
-          <w:t>pplication</w:t>
-        </w:r>
-        <w:r>
-          <w:rPr>
-            <w:rStyle w:val="Hyperlink"/>
-            <w:b/>
-            <w:bCs/>
-            <w:sz w:val="36"/>
-            <w:szCs w:val="36"/>
-            <w:lang w:val="de-CH"/>
-          </w:rPr>
-          <w:t xml:space="preserve"> Requirements</w:t>
+          <w:t>Application Requirements</w:t>
         </w:r>
       </w:hyperlink>
     </w:p>
@@ -64,10 +33,6 @@
         <w:ind w:left="720"/>
         <w:rPr>
           <w:rStyle w:val="Hyperlink"/>
-          <w:b/>
-          <w:bCs/>
-          <w:sz w:val="36"/>
-          <w:szCs w:val="36"/>
         </w:rPr>
       </w:pPr>
       <w:r>
@@ -84,13 +49,16 @@
         <w:pStyle w:val="StandardohneAbstand"/>
       </w:pPr>
       <w:r>
-        <w:t xml:space="preserve">To </w:t>
-      </w:r>
-      <w:r>
-        <w:t>be eligible to start your application for the MBA at HSG</w:t>
-      </w:r>
-      <w:r>
-        <w:t>, you must meet the minimum requirements below:</w:t>
+        <w:t xml:space="preserve">To be eligible to start your application for the MBA at HSG, you must meet the minimum requirements below (requirements 1-3), </w:t>
+      </w:r>
+      <w:r>
+        <w:t>to proceed with application you need (</w:t>
+      </w:r>
+      <w:r>
+        <w:t>requirements</w:t>
+      </w:r>
+      <w:r>
+        <w:t xml:space="preserve"> 4-5).</w:t>
       </w:r>
     </w:p>
     <w:p>
@@ -105,19 +73,10 @@
           <w:ilvl w:val="0"/>
           <w:numId w:val="10"/>
         </w:numPr>
-        <w:rPr>
-          <w:b/>
-          <w:bCs/>
-          <w:lang w:val="de-CH"/>
-        </w:rPr>
-      </w:pPr>
-      <w:r>
-        <w:rPr>
-          <w:b/>
-          <w:bCs/>
-          <w:lang w:val="de-CH"/>
-        </w:rPr>
-        <w:t>1. Bachelor's Degree</w:t>
+        <w:spacing w:line="240" w:lineRule="auto"/>
+      </w:pPr>
+      <w:r>
+        <w:t>Requirement 1: Bachelor's Degree</w:t>
       </w:r>
     </w:p>
     <w:p>
@@ -125,10 +84,7 @@
         <w:pStyle w:val="StandardohneAbstand"/>
       </w:pPr>
       <w:r>
-        <w:t xml:space="preserve">You must hold at least a Bachelor’s degree (3 years) or a Diploma (4 years) with a minimum of 180 ECTS-Credits (European Credit Transfer System) equivalent from a recognized University or a University of Applied Science. Upon enrolment, the applicant must provide official transcripts and, if not in English or German, a certified translation. </w:t>
-      </w:r>
-      <w:r>
-        <w:t>The degree will be officially verified.</w:t>
+        <w:t>You must hold at least a Bachelor’s degree (3 years) or a Diploma (4 years) with a minimum of 180 ECTS-Credits (European Credit Transfer System) equivalent from a recognized University or a University of Applied Science. Upon enrolment, the applicant must provide official transcripts and, if not in English or German, a certified translation. The degree will be officially verified.</w:t>
       </w:r>
     </w:p>
     <w:p>
@@ -141,31 +97,7 @@
         <w:pStyle w:val="StandardohneAbstand"/>
       </w:pPr>
       <w:r>
-        <w:t>Also</w:t>
-      </w:r>
-      <w:r>
-        <w:t>,</w:t>
-      </w:r>
-      <w:r>
-        <w:t xml:space="preserve"> this </w:t>
-      </w:r>
-      <w:r>
-        <w:t>bachelor's</w:t>
-      </w:r>
-      <w:r>
-        <w:t xml:space="preserve"> degree </w:t>
-      </w:r>
-      <w:r>
-        <w:t xml:space="preserve">should be H+ according to the </w:t>
-      </w:r>
-      <w:r>
-        <w:t>check of that information on website</w:t>
-      </w:r>
-      <w:r>
-        <w:t xml:space="preserve">s such as: </w:t>
-      </w:r>
-      <w:r>
-        <w:t xml:space="preserve">1) </w:t>
+        <w:t xml:space="preserve">Also, this bachelor's degree should be H+ according to the check of that information on websites such as: 1) </w:t>
       </w:r>
       <w:hyperlink r:id="rId14" w:history="1">
         <w:r>
@@ -180,69 +112,15 @@
       <w:pPr>
         <w:pStyle w:val="StandardohneAbstand"/>
       </w:pPr>
-      <w:r>
-        <w:t xml:space="preserve">Example: </w:t>
-      </w:r>
-      <w:r>
-        <w:rPr>
-          <w:noProof/>
-        </w:rPr>
-        <w:drawing>
-          <wp:inline distT="0" distB="0" distL="0" distR="0" wp14:anchorId="0A9FC524" wp14:editId="11DEF6DE">
-            <wp:extent cx="5796280" cy="3336925"/>
-            <wp:effectExtent l="0" t="0" r="0" b="0"/>
-            <wp:docPr id="1956233218" name="Picture 1" descr="A screenshot of a computer&#10;&#10;AI-generated content may be incorrect."/>
-            <wp:cNvGraphicFramePr>
-              <a:graphicFrameLocks xmlns:a="http://schemas.openxmlformats.org/drawingml/2006/main" noChangeAspect="1"/>
-            </wp:cNvGraphicFramePr>
-            <a:graphic xmlns:a="http://schemas.openxmlformats.org/drawingml/2006/main">
-              <a:graphicData uri="http://schemas.openxmlformats.org/drawingml/2006/picture">
-                <pic:pic xmlns:pic="http://schemas.openxmlformats.org/drawingml/2006/picture">
-                  <pic:nvPicPr>
-                    <pic:cNvPr id="1956233218" name="Picture 1" descr="A screenshot of a computer&#10;&#10;AI-generated content may be incorrect."/>
-                    <pic:cNvPicPr/>
-                  </pic:nvPicPr>
-                  <pic:blipFill>
-                    <a:blip r:embed="rId15"/>
-                    <a:stretch>
-                      <a:fillRect/>
-                    </a:stretch>
-                  </pic:blipFill>
-                  <pic:spPr>
-                    <a:xfrm>
-                      <a:off x="0" y="0"/>
-                      <a:ext cx="5796280" cy="3336925"/>
-                    </a:xfrm>
-                    <a:prstGeom prst="rect">
-                      <a:avLst/>
-                    </a:prstGeom>
-                  </pic:spPr>
-                </pic:pic>
-              </a:graphicData>
-            </a:graphic>
-          </wp:inline>
-        </w:drawing>
-      </w:r>
     </w:p>
     <w:p>
       <w:pPr>
         <w:pStyle w:val="StandardohneAbstand"/>
       </w:pPr>
-    </w:p>
-    <w:p>
-      <w:pPr>
-        <w:pStyle w:val="StandardohneAbstand"/>
-      </w:pPr>
-      <w:r>
-        <w:t>2)</w:t>
-      </w:r>
-      <w:r>
-        <w:t xml:space="preserve"> </w:t>
-      </w:r>
-      <w:r>
-        <w:t xml:space="preserve">And for German universities: </w:t>
-      </w:r>
-      <w:hyperlink r:id="rId16" w:history="1">
+      <w:r>
+        <w:t xml:space="preserve">2) And for German universities: </w:t>
+      </w:r>
+      <w:hyperlink r:id="rId15" w:history="1">
         <w:r>
           <w:rPr>
             <w:rStyle w:val="Hyperlink"/>
@@ -274,104 +152,14 @@
         <w:pStyle w:val="StandardohneAbstand"/>
       </w:pPr>
       <w:r>
-        <w:lastRenderedPageBreak/>
-        <w:t xml:space="preserve">Example: </w:t>
-      </w:r>
-      <w:r>
-        <w:rPr>
-          <w:noProof/>
-        </w:rPr>
-        <w:drawing>
-          <wp:inline distT="0" distB="0" distL="0" distR="0" wp14:anchorId="0D1F2EFF" wp14:editId="316D0631">
-            <wp:extent cx="5796280" cy="3816350"/>
-            <wp:effectExtent l="0" t="0" r="0" b="0"/>
-            <wp:docPr id="64481710" name="Picture 1" descr="A screenshot of a computer&#10;&#10;AI-generated content may be incorrect."/>
-            <wp:cNvGraphicFramePr>
-              <a:graphicFrameLocks xmlns:a="http://schemas.openxmlformats.org/drawingml/2006/main" noChangeAspect="1"/>
-            </wp:cNvGraphicFramePr>
-            <a:graphic xmlns:a="http://schemas.openxmlformats.org/drawingml/2006/main">
-              <a:graphicData uri="http://schemas.openxmlformats.org/drawingml/2006/picture">
-                <pic:pic xmlns:pic="http://schemas.openxmlformats.org/drawingml/2006/picture">
-                  <pic:nvPicPr>
-                    <pic:cNvPr id="64481710" name="Picture 1" descr="A screenshot of a computer&#10;&#10;AI-generated content may be incorrect."/>
-                    <pic:cNvPicPr/>
-                  </pic:nvPicPr>
-                  <pic:blipFill>
-                    <a:blip r:embed="rId17"/>
-                    <a:stretch>
-                      <a:fillRect/>
-                    </a:stretch>
-                  </pic:blipFill>
-                  <pic:spPr>
-                    <a:xfrm>
-                      <a:off x="0" y="0"/>
-                      <a:ext cx="5796280" cy="3816350"/>
-                    </a:xfrm>
-                    <a:prstGeom prst="rect">
-                      <a:avLst/>
-                    </a:prstGeom>
-                  </pic:spPr>
-                </pic:pic>
-              </a:graphicData>
-            </a:graphic>
-          </wp:inline>
-        </w:drawing>
+        <w:t>In this context (universities and schools), H+ and H- come from the German “Anabin” database, which evaluates the recognition status of foreign higher education institutions in Germany.</w:t>
       </w:r>
     </w:p>
     <w:p>
       <w:pPr>
         <w:pStyle w:val="StandardohneAbstand"/>
       </w:pPr>
-    </w:p>
-    <w:p>
-      <w:pPr>
-        <w:pStyle w:val="StandardohneAbstand"/>
-      </w:pPr>
-      <w:r>
-        <w:t xml:space="preserve">In this context (universities and schools), </w:t>
-      </w:r>
-      <w:r>
-        <w:rPr>
-          <w:b/>
-          <w:bCs/>
-        </w:rPr>
-        <w:t>H+</w:t>
-      </w:r>
-      <w:r>
-        <w:t xml:space="preserve"> and </w:t>
-      </w:r>
-      <w:r>
-        <w:rPr>
-          <w:b/>
-          <w:bCs/>
-        </w:rPr>
-        <w:t>H-</w:t>
-      </w:r>
-      <w:r>
-        <w:t xml:space="preserve"> come from the </w:t>
-      </w:r>
-      <w:r>
-        <w:rPr>
-          <w:b/>
-          <w:bCs/>
-        </w:rPr>
-        <w:t>German “Anabin” database</w:t>
-      </w:r>
-      <w:r>
-        <w:t>, which evaluates the recognition status of foreign higher education institutions in Germany.</w:t>
-      </w:r>
-    </w:p>
-    <w:p>
-      <w:pPr>
-        <w:pStyle w:val="StandardohneAbstand"/>
-        <w:rPr>
-          <w:lang w:val="de-CH"/>
-        </w:rPr>
-      </w:pPr>
-      <w:r>
-        <w:rPr>
-          <w:lang w:val="de-CH"/>
-        </w:rPr>
+      <w:r>
         <w:t>Here’s what they mean:</w:t>
       </w:r>
     </w:p>
@@ -382,16 +170,10 @@
           <w:ilvl w:val="0"/>
           <w:numId w:val="15"/>
         </w:numPr>
-      </w:pPr>
-      <w:r>
-        <w:rPr>
-          <w:b/>
-          <w:bCs/>
-        </w:rPr>
-        <w:t>H+</w:t>
-      </w:r>
-      <w:r>
-        <w:t xml:space="preserve"> </w:t>
+        <w:spacing w:line="240" w:lineRule="auto"/>
+      </w:pPr>
+      <w:r>
+        <w:t xml:space="preserve">H+ </w:t>
       </w:r>
       <w:r>
         <w:rPr>
@@ -400,17 +182,7 @@
         <w:t>→</w:t>
       </w:r>
       <w:r>
-        <w:t xml:space="preserve"> The institution is </w:t>
-      </w:r>
-      <w:r>
-        <w:rPr>
-          <w:b/>
-          <w:bCs/>
-        </w:rPr>
-        <w:t>recognized as a higher education institution</w:t>
-      </w:r>
-      <w:r>
-        <w:t xml:space="preserve"> in Germany.</w:t>
+        <w:t xml:space="preserve"> The institution is recognized as a higher education institution in Germany.</w:t>
       </w:r>
       <w:r>
         <w:br/>
@@ -422,17 +194,7 @@
         <w:t>→</w:t>
       </w:r>
       <w:r>
-        <w:t xml:space="preserve"> Degrees from this institution are </w:t>
-      </w:r>
-      <w:r>
-        <w:rPr>
-          <w:b/>
-          <w:bCs/>
-        </w:rPr>
-        <w:t>officially accepted</w:t>
-      </w:r>
-      <w:r>
-        <w:t xml:space="preserve"> in Germany (e.g., for jobs, further studies, or PhD admission).</w:t>
+        <w:t xml:space="preserve"> Degrees from this institution are officially accepted in Germany (e.g., for jobs, further studies, or PhD admission).</w:t>
       </w:r>
     </w:p>
     <w:p>
@@ -442,16 +204,10 @@
           <w:ilvl w:val="0"/>
           <w:numId w:val="15"/>
         </w:numPr>
-      </w:pPr>
-      <w:r>
-        <w:rPr>
-          <w:b/>
-          <w:bCs/>
-        </w:rPr>
-        <w:t>H-</w:t>
-      </w:r>
-      <w:r>
-        <w:t xml:space="preserve"> </w:t>
+        <w:spacing w:line="240" w:lineRule="auto"/>
+      </w:pPr>
+      <w:r>
+        <w:t xml:space="preserve">H- </w:t>
       </w:r>
       <w:r>
         <w:rPr>
@@ -460,17 +216,7 @@
         <w:t>→</w:t>
       </w:r>
       <w:r>
-        <w:t xml:space="preserve"> The institution is </w:t>
-      </w:r>
-      <w:r>
-        <w:rPr>
-          <w:b/>
-          <w:bCs/>
-        </w:rPr>
-        <w:t>not recognized</w:t>
-      </w:r>
-      <w:r>
-        <w:t xml:space="preserve"> as a higher education institution in Germany.</w:t>
+        <w:t xml:space="preserve"> The institution is not recognized as a higher education institution in Germany.</w:t>
       </w:r>
       <w:r>
         <w:br/>
@@ -482,84 +228,29 @@
         <w:t>→</w:t>
       </w:r>
       <w:r>
-        <w:t xml:space="preserve"> Degrees from such an institution are </w:t>
-      </w:r>
+        <w:t xml:space="preserve"> Degrees from such an institution are not officially accepted or may need individual evaluation.</w:t>
+      </w:r>
+    </w:p>
+    <w:p>
+      <w:pPr>
+        <w:pStyle w:val="StandardohneAbstand"/>
+      </w:pPr>
+      <w:r>
+        <w:t>There’s also sometimes H+/-, which means partially recognized — some programs or degrees from the institution are accepted, but not all.</w:t>
+      </w:r>
+    </w:p>
+    <w:p>
+      <w:pPr>
+        <w:pStyle w:val="StandardohneAbstand"/>
+      </w:pPr>
       <w:r>
         <w:rPr>
-          <w:b/>
-          <w:bCs/>
-        </w:rPr>
-        <w:t>not officially accepted</w:t>
-      </w:r>
-      <w:r>
-        <w:t xml:space="preserve"> or may need </w:t>
-      </w:r>
-      <w:r>
-        <w:rPr>
-          <w:b/>
-          <w:bCs/>
-        </w:rPr>
-        <w:t>individual evaluation</w:t>
-      </w:r>
-      <w:r>
-        <w:t>.</w:t>
-      </w:r>
-    </w:p>
-    <w:p>
-      <w:pPr>
-        <w:pStyle w:val="StandardohneAbstand"/>
-      </w:pPr>
-      <w:r>
-        <w:t xml:space="preserve">There’s also sometimes </w:t>
-      </w:r>
-      <w:r>
-        <w:rPr>
-          <w:b/>
-          <w:bCs/>
-        </w:rPr>
-        <w:t>H+/-</w:t>
-      </w:r>
-      <w:r>
-        <w:t xml:space="preserve">, which means </w:t>
-      </w:r>
-      <w:r>
-        <w:rPr>
-          <w:b/>
-          <w:bCs/>
-        </w:rPr>
-        <w:t>partially recognized</w:t>
-      </w:r>
-      <w:r>
-        <w:t xml:space="preserve"> — some programs or degrees from the institution are accepted, but not all.</w:t>
-      </w:r>
-    </w:p>
-    <w:p>
-      <w:pPr>
-        <w:pStyle w:val="StandardohneAbstand"/>
-        <w:rPr>
-          <w:lang w:val="de-CH"/>
-        </w:rPr>
-      </w:pPr>
-      <w:r>
-        <w:rPr>
-          <w:rFonts w:ascii="Segoe UI Emoji" w:hAnsi="Segoe UI Emoji" w:cs="Segoe UI Emoji"/>
-          <w:lang w:val="de-CH"/>
+          <w:rFonts w:ascii="Apple Color Emoji" w:hAnsi="Apple Color Emoji" w:cs="Apple Color Emoji"/>
         </w:rPr>
         <w:t>✅</w:t>
       </w:r>
       <w:r>
-        <w:rPr>
-          <w:lang w:val="de-CH"/>
-        </w:rPr>
-        <w:t xml:space="preserve"> </w:t>
-      </w:r>
-      <w:r>
-        <w:rPr>
-          <w:b/>
-          <w:bCs/>
-          <w:lang w:val="de-CH"/>
-        </w:rPr>
-        <w:t>In short:</w:t>
+        <w:t xml:space="preserve"> In short:</w:t>
       </w:r>
     </w:p>
     <w:p>
@@ -569,16 +260,9 @@
           <w:ilvl w:val="0"/>
           <w:numId w:val="16"/>
         </w:numPr>
-        <w:rPr>
-          <w:lang w:val="de-CH"/>
-        </w:rPr>
-      </w:pPr>
-      <w:r>
-        <w:rPr>
-          <w:b/>
-          <w:bCs/>
-          <w:lang w:val="de-CH"/>
-        </w:rPr>
+        <w:spacing w:line="240" w:lineRule="auto"/>
+      </w:pPr>
+      <w:r>
         <w:t>H+ = recognized and valid</w:t>
       </w:r>
     </w:p>
@@ -589,16 +273,9 @@
           <w:ilvl w:val="0"/>
           <w:numId w:val="16"/>
         </w:numPr>
-        <w:rPr>
-          <w:lang w:val="de-CH"/>
-        </w:rPr>
-      </w:pPr>
-      <w:r>
-        <w:rPr>
-          <w:b/>
-          <w:bCs/>
-          <w:lang w:val="de-CH"/>
-        </w:rPr>
+        <w:spacing w:line="240" w:lineRule="auto"/>
+      </w:pPr>
+      <w:r>
         <w:t>H- = not recognized</w:t>
       </w:r>
     </w:p>
@@ -609,16 +286,9 @@
           <w:ilvl w:val="0"/>
           <w:numId w:val="16"/>
         </w:numPr>
-        <w:rPr>
-          <w:lang w:val="de-CH"/>
-        </w:rPr>
-      </w:pPr>
-      <w:r>
-        <w:rPr>
-          <w:b/>
-          <w:bCs/>
-          <w:lang w:val="de-CH"/>
-        </w:rPr>
+        <w:spacing w:line="240" w:lineRule="auto"/>
+      </w:pPr>
+      <w:r>
         <w:t>H+/- = partly recognized</w:t>
       </w:r>
     </w:p>
@@ -639,18 +309,10 @@
           <w:ilvl w:val="0"/>
           <w:numId w:val="10"/>
         </w:numPr>
-      </w:pPr>
-      <w:r>
-        <w:t>2. Two Years of Work Experience</w:t>
-      </w:r>
-      <w:r>
-        <w:t xml:space="preserve"> after </w:t>
-      </w:r>
-      <w:r>
-        <w:t xml:space="preserve">a </w:t>
-      </w:r>
-      <w:r>
-        <w:t>bachelor's degree. We do not accept less!</w:t>
+        <w:spacing w:line="240" w:lineRule="auto"/>
+      </w:pPr>
+      <w:r>
+        <w:t>Requirement 2: Two Years of Work Experience after a bachelor's degree. We do not accept less!</w:t>
       </w:r>
     </w:p>
     <w:p>
@@ -658,17 +320,7 @@
         <w:pStyle w:val="StandardohneAbstand"/>
       </w:pPr>
       <w:r>
-        <w:t>Applicants are advised to have a minimum of 3 years of full-time post-bachelor degree work experience by the start date of the MBA program they are applying for, in accordance with accreditation guidelines (i.e. AMBA). Applicants with a minimum of 2 years of full-time post-bachelor's degree work experience by the start date of the MBA program may be considered for admission on an exceptional basis in accordance with the University of St. Gallen (HSG) policy (i.e. </w:t>
-      </w:r>
-      <w:r>
-        <w:rPr>
-          <w:i/>
-          <w:iCs/>
-        </w:rPr>
-        <w:t>Satzung</w:t>
-      </w:r>
-      <w:r>
-        <w:t>).</w:t>
+        <w:t>Applicants are advised to have a minimum of 3 years of full-time post-bachelor degree work experience by the start date of the MBA program they are applying for, in accordance with accreditation guidelines (i.e. AMBA). Applicants with a minimum of 2 years of full-time post-bachelor's degree work experience by the start date of the MBA program may be considered for admission on an exceptional basis in accordance with the University of St. Gallen (HSG) policy (i.e. Satzung).</w:t>
       </w:r>
     </w:p>
     <w:p>
@@ -688,21 +340,269 @@
           <w:ilvl w:val="0"/>
           <w:numId w:val="10"/>
         </w:numPr>
+        <w:spacing w:line="240" w:lineRule="auto"/>
+      </w:pPr>
+      <w:r>
+        <w:t>Requirement 3: Fluency in English</w:t>
+      </w:r>
+    </w:p>
+    <w:p>
+      <w:pPr>
+        <w:pStyle w:val="StandardohneAbstand"/>
+      </w:pPr>
+      <w:r>
+        <w:t>An English language test is required. To prove fluency in English, certificates equivalent to at least a C1 level on the European Framework for Foreign Languages (TOEFL, IELTS, CAE, CPE, BEC Higher) are recognized. Please indicate the University of St.Gallen MBA programme as an automatic recipient of your official English test report. The University of St.Gallen MBA TOEFL Institution Code is 0198.</w:t>
+      </w:r>
+    </w:p>
+    <w:p>
+      <w:pPr>
+        <w:pStyle w:val="StandardohneAbstand"/>
+      </w:pPr>
+      <w:r>
+        <w:t>Test waiver:</w:t>
+      </w:r>
+    </w:p>
+    <w:p>
+      <w:pPr>
+        <w:pStyle w:val="StandardohneAbstand"/>
+      </w:pPr>
+      <w:r>
+        <w:lastRenderedPageBreak/>
+        <w:t>Applicants holding at least a Bachelor’s degree taught entirely in English may be exempted from taking an English test. Applicants who can evidence regular use of English in a professional setting may also qualify for a waiver- usually 2 years working in a multinational company, a letter of prove from a manager should be provided too.</w:t>
+      </w:r>
+    </w:p>
+    <w:p>
+      <w:pPr>
+        <w:pStyle w:val="StandardohneAbstand"/>
+      </w:pPr>
+    </w:p>
+    <w:p>
+      <w:pPr>
+        <w:pBdr>
+          <w:top w:val="single" w:sz="2" w:space="0" w:color="F3F7F9"/>
+          <w:left w:val="single" w:sz="2" w:space="0" w:color="F3F7F9"/>
+          <w:bottom w:val="single" w:sz="2" w:space="0" w:color="F3F7F9"/>
+          <w:right w:val="single" w:sz="2" w:space="0" w:color="F3F7F9"/>
+        </w:pBdr>
+        <w:spacing w:before="100" w:beforeAutospacing="1" w:after="100" w:afterAutospacing="1"/>
         <w:rPr>
-          <w:lang w:val="de-CH"/>
+          <w:color w:val="000000"/>
         </w:rPr>
       </w:pPr>
       <w:r>
+        <w:t xml:space="preserve">Requirement 4: </w:t>
+      </w:r>
+      <w:r>
         <w:rPr>
-          <w:lang w:val="de-CH"/>
+          <w:color w:val="000000"/>
         </w:rPr>
-        <w:t>3</w:t>
-      </w:r>
-      <w:r>
+        <w:t>You must submit a GMAT/GRE/EA score no older than five years. Should more than one GMAT/GRE/EA score result be held, the best score within the last five years will be recognised.</w:t>
+      </w:r>
+    </w:p>
+    <w:p>
+      <w:pPr>
+        <w:pBdr>
+          <w:top w:val="single" w:sz="2" w:space="0" w:color="F3F7F9"/>
+          <w:left w:val="single" w:sz="2" w:space="0" w:color="F3F7F9"/>
+          <w:bottom w:val="single" w:sz="2" w:space="0" w:color="F3F7F9"/>
+          <w:right w:val="single" w:sz="2" w:space="0" w:color="F3F7F9"/>
+        </w:pBdr>
+        <w:spacing w:before="100" w:beforeAutospacing="1" w:after="100" w:afterAutospacing="1"/>
         <w:rPr>
-          <w:lang w:val="de-CH"/>
+          <w:color w:val="000000"/>
         </w:rPr>
-        <w:t>. Fluency in English</w:t>
+      </w:pPr>
+      <w:r>
+        <w:rPr>
+          <w:color w:val="000000"/>
+        </w:rPr>
+        <w:t>Please indicate the University of St.Gallen MBA as an automatic recipient of your official score report.</w:t>
+      </w:r>
+    </w:p>
+    <w:p>
+      <w:pPr>
+        <w:numPr>
+          <w:ilvl w:val="0"/>
+          <w:numId w:val="20"/>
+        </w:numPr>
+        <w:pBdr>
+          <w:top w:val="single" w:sz="2" w:space="0" w:color="F3F7F9"/>
+          <w:left w:val="single" w:sz="2" w:space="0" w:color="F3F7F9"/>
+          <w:bottom w:val="single" w:sz="2" w:space="0" w:color="F3F7F9"/>
+          <w:right w:val="single" w:sz="2" w:space="0" w:color="F3F7F9"/>
+        </w:pBdr>
+        <w:spacing w:before="100" w:beforeAutospacing="1" w:after="100" w:afterAutospacing="1" w:line="240" w:lineRule="auto"/>
+        <w:rPr>
+          <w:color w:val="000000"/>
+        </w:rPr>
+      </w:pPr>
+      <w:r>
+        <w:rPr>
+          <w:color w:val="000000"/>
+        </w:rPr>
+        <w:t>The University of St.Gallen MBA </w:t>
+      </w:r>
+      <w:r>
+        <w:rPr>
+          <w:color w:val="000000"/>
+          <w:bdr w:val="single" w:sz="2" w:space="0" w:color="F3F7F9" w:frame="1"/>
+        </w:rPr>
+        <w:t>GMAT </w:t>
+      </w:r>
+      <w:r>
+        <w:rPr>
+          <w:color w:val="000000"/>
+        </w:rPr>
+        <w:t>and</w:t>
+      </w:r>
+      <w:r>
+        <w:rPr>
+          <w:color w:val="000000"/>
+          <w:bdr w:val="single" w:sz="2" w:space="0" w:color="F3F7F9" w:frame="1"/>
+        </w:rPr>
+        <w:t> EA </w:t>
+      </w:r>
+      <w:r>
+        <w:rPr>
+          <w:color w:val="000000"/>
+        </w:rPr>
+        <w:t>institution code is 5RK-QG-13</w:t>
+      </w:r>
+    </w:p>
+    <w:p>
+      <w:pPr>
+        <w:numPr>
+          <w:ilvl w:val="0"/>
+          <w:numId w:val="20"/>
+        </w:numPr>
+        <w:pBdr>
+          <w:top w:val="single" w:sz="2" w:space="0" w:color="F3F7F9"/>
+          <w:left w:val="single" w:sz="2" w:space="0" w:color="F3F7F9"/>
+          <w:bottom w:val="single" w:sz="2" w:space="0" w:color="F3F7F9"/>
+          <w:right w:val="single" w:sz="2" w:space="0" w:color="F3F7F9"/>
+        </w:pBdr>
+        <w:spacing w:before="100" w:beforeAutospacing="1" w:after="100" w:afterAutospacing="1" w:line="240" w:lineRule="auto"/>
+        <w:rPr>
+          <w:color w:val="000000"/>
+        </w:rPr>
+      </w:pPr>
+      <w:r>
+        <w:rPr>
+          <w:color w:val="000000"/>
+        </w:rPr>
+        <w:t>The University of St.Gallen MBA </w:t>
+      </w:r>
+      <w:r>
+        <w:rPr>
+          <w:color w:val="000000"/>
+          <w:bdr w:val="single" w:sz="2" w:space="0" w:color="F3F7F9" w:frame="1"/>
+        </w:rPr>
+        <w:t>GRE </w:t>
+      </w:r>
+      <w:r>
+        <w:rPr>
+          <w:color w:val="000000"/>
+        </w:rPr>
+        <w:t>institution code is 0413</w:t>
+      </w:r>
+    </w:p>
+    <w:p>
+      <w:pPr>
+        <w:pBdr>
+          <w:top w:val="single" w:sz="2" w:space="0" w:color="F3F7F9"/>
+          <w:left w:val="single" w:sz="2" w:space="0" w:color="F3F7F9"/>
+          <w:bottom w:val="single" w:sz="2" w:space="0" w:color="F3F7F9"/>
+          <w:right w:val="single" w:sz="2" w:space="0" w:color="F3F7F9"/>
+        </w:pBdr>
+        <w:spacing w:before="100" w:beforeAutospacing="1" w:after="100" w:afterAutospacing="1"/>
+        <w:rPr>
+          <w:color w:val="000000"/>
+        </w:rPr>
+      </w:pPr>
+      <w:r>
+        <w:rPr>
+          <w:color w:val="000000"/>
+        </w:rPr>
+        <w:t>Test waivers:</w:t>
+      </w:r>
+    </w:p>
+    <w:p>
+      <w:pPr>
+        <w:numPr>
+          <w:ilvl w:val="0"/>
+          <w:numId w:val="21"/>
+        </w:numPr>
+        <w:pBdr>
+          <w:top w:val="single" w:sz="2" w:space="0" w:color="F3F7F9"/>
+          <w:left w:val="single" w:sz="2" w:space="0" w:color="F3F7F9"/>
+          <w:bottom w:val="single" w:sz="2" w:space="0" w:color="F3F7F9"/>
+          <w:right w:val="single" w:sz="2" w:space="0" w:color="F3F7F9"/>
+        </w:pBdr>
+        <w:spacing w:before="100" w:beforeAutospacing="1" w:after="100" w:afterAutospacing="1" w:line="240" w:lineRule="auto"/>
+        <w:rPr>
+          <w:color w:val="000000"/>
+        </w:rPr>
+      </w:pPr>
+      <w:r>
+        <w:rPr>
+          <w:color w:val="000000"/>
+        </w:rPr>
+        <w:t>CPA or CFA level 2</w:t>
+      </w:r>
+    </w:p>
+    <w:p>
+      <w:pPr>
+        <w:numPr>
+          <w:ilvl w:val="0"/>
+          <w:numId w:val="21"/>
+        </w:numPr>
+        <w:pBdr>
+          <w:top w:val="single" w:sz="2" w:space="0" w:color="F3F7F9"/>
+          <w:left w:val="single" w:sz="2" w:space="0" w:color="F3F7F9"/>
+          <w:bottom w:val="single" w:sz="2" w:space="0" w:color="F3F7F9"/>
+          <w:right w:val="single" w:sz="2" w:space="0" w:color="F3F7F9"/>
+        </w:pBdr>
+        <w:spacing w:before="100" w:beforeAutospacing="1" w:after="100" w:afterAutospacing="1" w:line="240" w:lineRule="auto"/>
+        <w:rPr>
+          <w:color w:val="000000"/>
+        </w:rPr>
+      </w:pPr>
+      <w:r>
+        <w:rPr>
+          <w:color w:val="000000"/>
+        </w:rPr>
+        <w:t>PhD, </w:t>
+      </w:r>
+      <w:r>
+        <w:rPr>
+          <w:color w:val="000000"/>
+          <w:bdr w:val="single" w:sz="2" w:space="0" w:color="F3F7F9" w:frame="1"/>
+        </w:rPr>
+        <w:t>MD, EdD,</w:t>
+      </w:r>
+    </w:p>
+    <w:p>
+      <w:pPr>
+        <w:numPr>
+          <w:ilvl w:val="0"/>
+          <w:numId w:val="21"/>
+        </w:numPr>
+        <w:pBdr>
+          <w:top w:val="single" w:sz="2" w:space="0" w:color="F3F7F9"/>
+          <w:left w:val="single" w:sz="2" w:space="0" w:color="F3F7F9"/>
+          <w:bottom w:val="single" w:sz="2" w:space="0" w:color="F3F7F9"/>
+          <w:right w:val="single" w:sz="2" w:space="0" w:color="F3F7F9"/>
+        </w:pBdr>
+        <w:spacing w:before="100" w:beforeAutospacing="1" w:after="100" w:afterAutospacing="1" w:line="240" w:lineRule="auto"/>
+        <w:rPr>
+          <w:color w:val="000000"/>
+        </w:rPr>
+      </w:pPr>
+      <w:r>
+        <w:rPr>
+          <w:color w:val="000000"/>
+        </w:rPr>
+        <w:t>Other qualifications considered on a case-by-case basis</w:t>
       </w:r>
     </w:p>
     <w:p>
@@ -710,44 +610,133 @@
         <w:pStyle w:val="StandardohneAbstand"/>
       </w:pPr>
       <w:r>
-        <w:t xml:space="preserve">An English language test is required. To prove fluency in English, certificates equivalent to at least a C1 level on the European Framework for Foreign Languages (TOEFL, IELTS, CAE, CPE, BEC Higher) </w:t>
-      </w:r>
-      <w:r>
-        <w:lastRenderedPageBreak/>
-        <w:t>are recognized. Please indicate the University of St.Gallen MBA programme as an automatic recipient of your official English test report. The University of St.Gallen MBA </w:t>
-      </w:r>
-      <w:r>
+        <w:t>Requirement 5: two references</w:t>
+      </w:r>
+    </w:p>
+    <w:p>
+      <w:pPr>
+        <w:pStyle w:val="StandardohneAbstand"/>
+      </w:pPr>
+    </w:p>
+    <w:p>
+      <w:pPr>
+        <w:pBdr>
+          <w:top w:val="single" w:sz="2" w:space="0" w:color="F3F7F9"/>
+          <w:left w:val="single" w:sz="2" w:space="0" w:color="F3F7F9"/>
+          <w:bottom w:val="single" w:sz="2" w:space="0" w:color="F3F7F9"/>
+          <w:right w:val="single" w:sz="2" w:space="0" w:color="F3F7F9"/>
+        </w:pBdr>
+        <w:spacing w:before="100" w:beforeAutospacing="1" w:after="100" w:afterAutospacing="1"/>
         <w:rPr>
-          <w:b/>
-          <w:bCs/>
+          <w:color w:val="000000"/>
         </w:rPr>
-        <w:t>TOEFL Institution Code is 0198</w:t>
-      </w:r>
-      <w:r>
-        <w:t>.</w:t>
+      </w:pPr>
+      <w:r>
+        <w:rPr>
+          <w:color w:val="000000"/>
+        </w:rPr>
+        <w:t>The contact details of two references are required during the online application process. The references should be able to assess various facets of your personality, your business achievements, and your leadership capabilities.</w:t>
+      </w:r>
+    </w:p>
+    <w:p>
+      <w:pPr>
+        <w:numPr>
+          <w:ilvl w:val="0"/>
+          <w:numId w:val="22"/>
+        </w:numPr>
+        <w:pBdr>
+          <w:top w:val="single" w:sz="2" w:space="0" w:color="F3F7F9"/>
+          <w:left w:val="single" w:sz="2" w:space="0" w:color="F3F7F9"/>
+          <w:bottom w:val="single" w:sz="2" w:space="0" w:color="F3F7F9"/>
+          <w:right w:val="single" w:sz="2" w:space="0" w:color="F3F7F9"/>
+        </w:pBdr>
+        <w:spacing w:before="100" w:beforeAutospacing="1" w:after="100" w:afterAutospacing="1" w:line="240" w:lineRule="auto"/>
+        <w:rPr>
+          <w:color w:val="000000"/>
+        </w:rPr>
+      </w:pPr>
+      <w:r>
+        <w:rPr>
+          <w:color w:val="000000"/>
+        </w:rPr>
+        <w:t>1</w:t>
+      </w:r>
+      <w:r>
+        <w:rPr>
+          <w:color w:val="000000"/>
+          <w:bdr w:val="single" w:sz="2" w:space="0" w:color="F3F7F9" w:frame="1"/>
+          <w:vertAlign w:val="superscript"/>
+        </w:rPr>
+        <w:t>st</w:t>
+      </w:r>
+      <w:r>
+        <w:rPr>
+          <w:color w:val="000000"/>
+        </w:rPr>
+        <w:t> referee: Current direct supervisor preferred</w:t>
+      </w:r>
+    </w:p>
+    <w:p>
+      <w:pPr>
+        <w:numPr>
+          <w:ilvl w:val="0"/>
+          <w:numId w:val="22"/>
+        </w:numPr>
+        <w:pBdr>
+          <w:top w:val="single" w:sz="2" w:space="0" w:color="F3F7F9"/>
+          <w:left w:val="single" w:sz="2" w:space="0" w:color="F3F7F9"/>
+          <w:bottom w:val="single" w:sz="2" w:space="0" w:color="F3F7F9"/>
+          <w:right w:val="single" w:sz="2" w:space="0" w:color="F3F7F9"/>
+        </w:pBdr>
+        <w:spacing w:before="100" w:beforeAutospacing="1" w:after="100" w:afterAutospacing="1" w:line="240" w:lineRule="auto"/>
+        <w:rPr>
+          <w:color w:val="000000"/>
+        </w:rPr>
+      </w:pPr>
+      <w:r>
+        <w:rPr>
+          <w:color w:val="000000"/>
+        </w:rPr>
+        <w:t>2</w:t>
+      </w:r>
+      <w:r>
+        <w:rPr>
+          <w:color w:val="000000"/>
+          <w:bdr w:val="single" w:sz="2" w:space="0" w:color="F3F7F9" w:frame="1"/>
+          <w:vertAlign w:val="superscript"/>
+        </w:rPr>
+        <w:t>nd</w:t>
+      </w:r>
+      <w:r>
+        <w:rPr>
+          <w:color w:val="000000"/>
+        </w:rPr>
+        <w:t> referee: Someone who has shared extensive experience in the applicant’s professional career or extracurricular activities.</w:t>
+      </w:r>
+    </w:p>
+    <w:p>
+      <w:pPr>
+        <w:pBdr>
+          <w:top w:val="single" w:sz="2" w:space="0" w:color="F3F7F9"/>
+          <w:left w:val="single" w:sz="2" w:space="0" w:color="F3F7F9"/>
+          <w:bottom w:val="single" w:sz="2" w:space="0" w:color="F3F7F9"/>
+          <w:right w:val="single" w:sz="2" w:space="0" w:color="F3F7F9"/>
+        </w:pBdr>
+        <w:rPr>
+          <w:color w:val="000000"/>
+        </w:rPr>
+      </w:pPr>
+      <w:r>
+        <w:rPr>
+          <w:color w:val="000000"/>
+        </w:rPr>
+        <w:t>By providing the contact details of the references, the applicant agrees that the admissions team can contact the references in case of any questions concerning the applicant's suitability for the University of St.Gallen MBA program.</w:t>
       </w:r>
     </w:p>
     <w:p>
       <w:pPr>
         <w:pStyle w:val="StandardohneAbstand"/>
       </w:pPr>
-      <w:r>
-        <w:t>Test waiver:</w:t>
-      </w:r>
-    </w:p>
-    <w:p>
-      <w:pPr>
-        <w:pStyle w:val="StandardohneAbstand"/>
-      </w:pPr>
-      <w:r>
-        <w:t>Applicants holding at least a Bachelor’s degree taught entirely in English may be exempted from taking an English test. Applicants who can evidence regular use of English in a professional setting may also qualify for a waiver</w:t>
-      </w:r>
-      <w:r>
-        <w:t xml:space="preserve">- usually 2 years working in a multinational company, a letter of prove from a manager should be </w:t>
-      </w:r>
-      <w:r>
-        <w:t>provided too.</w:t>
-      </w:r>
     </w:p>
     <w:p>
       <w:pPr>
@@ -1746,6 +1735,155 @@
     </w:lvl>
   </w:abstractNum>
   <w:abstractNum w:abstractNumId="7" w15:restartNumberingAfterBreak="0">
+    <w:nsid w:val="4C813E78"/>
+    <w:multiLevelType w:val="multilevel"/>
+    <w:tmpl w:val="76B43F5A"/>
+    <w:lvl w:ilvl="0">
+      <w:start w:val="1"/>
+      <w:numFmt w:val="bullet"/>
+      <w:lvlText w:val=""/>
+      <w:lvlJc w:val="left"/>
+      <w:pPr>
+        <w:tabs>
+          <w:tab w:val="num" w:pos="720"/>
+        </w:tabs>
+        <w:ind w:left="720" w:hanging="360"/>
+      </w:pPr>
+      <w:rPr>
+        <w:rFonts w:ascii="Symbol" w:hAnsi="Symbol" w:hint="default"/>
+        <w:sz w:val="20"/>
+      </w:rPr>
+    </w:lvl>
+    <w:lvl w:ilvl="1" w:tentative="1">
+      <w:start w:val="1"/>
+      <w:numFmt w:val="bullet"/>
+      <w:lvlText w:val=""/>
+      <w:lvlJc w:val="left"/>
+      <w:pPr>
+        <w:tabs>
+          <w:tab w:val="num" w:pos="1440"/>
+        </w:tabs>
+        <w:ind w:left="1440" w:hanging="360"/>
+      </w:pPr>
+      <w:rPr>
+        <w:rFonts w:ascii="Symbol" w:hAnsi="Symbol" w:hint="default"/>
+        <w:sz w:val="20"/>
+      </w:rPr>
+    </w:lvl>
+    <w:lvl w:ilvl="2" w:tentative="1">
+      <w:start w:val="1"/>
+      <w:numFmt w:val="bullet"/>
+      <w:lvlText w:val=""/>
+      <w:lvlJc w:val="left"/>
+      <w:pPr>
+        <w:tabs>
+          <w:tab w:val="num" w:pos="2160"/>
+        </w:tabs>
+        <w:ind w:left="2160" w:hanging="360"/>
+      </w:pPr>
+      <w:rPr>
+        <w:rFonts w:ascii="Symbol" w:hAnsi="Symbol" w:hint="default"/>
+        <w:sz w:val="20"/>
+      </w:rPr>
+    </w:lvl>
+    <w:lvl w:ilvl="3" w:tentative="1">
+      <w:start w:val="1"/>
+      <w:numFmt w:val="bullet"/>
+      <w:lvlText w:val=""/>
+      <w:lvlJc w:val="left"/>
+      <w:pPr>
+        <w:tabs>
+          <w:tab w:val="num" w:pos="2880"/>
+        </w:tabs>
+        <w:ind w:left="2880" w:hanging="360"/>
+      </w:pPr>
+      <w:rPr>
+        <w:rFonts w:ascii="Symbol" w:hAnsi="Symbol" w:hint="default"/>
+        <w:sz w:val="20"/>
+      </w:rPr>
+    </w:lvl>
+    <w:lvl w:ilvl="4" w:tentative="1">
+      <w:start w:val="1"/>
+      <w:numFmt w:val="bullet"/>
+      <w:lvlText w:val=""/>
+      <w:lvlJc w:val="left"/>
+      <w:pPr>
+        <w:tabs>
+          <w:tab w:val="num" w:pos="3600"/>
+        </w:tabs>
+        <w:ind w:left="3600" w:hanging="360"/>
+      </w:pPr>
+      <w:rPr>
+        <w:rFonts w:ascii="Symbol" w:hAnsi="Symbol" w:hint="default"/>
+        <w:sz w:val="20"/>
+      </w:rPr>
+    </w:lvl>
+    <w:lvl w:ilvl="5" w:tentative="1">
+      <w:start w:val="1"/>
+      <w:numFmt w:val="bullet"/>
+      <w:lvlText w:val=""/>
+      <w:lvlJc w:val="left"/>
+      <w:pPr>
+        <w:tabs>
+          <w:tab w:val="num" w:pos="4320"/>
+        </w:tabs>
+        <w:ind w:left="4320" w:hanging="360"/>
+      </w:pPr>
+      <w:rPr>
+        <w:rFonts w:ascii="Symbol" w:hAnsi="Symbol" w:hint="default"/>
+        <w:sz w:val="20"/>
+      </w:rPr>
+    </w:lvl>
+    <w:lvl w:ilvl="6" w:tentative="1">
+      <w:start w:val="1"/>
+      <w:numFmt w:val="bullet"/>
+      <w:lvlText w:val=""/>
+      <w:lvlJc w:val="left"/>
+      <w:pPr>
+        <w:tabs>
+          <w:tab w:val="num" w:pos="5040"/>
+        </w:tabs>
+        <w:ind w:left="5040" w:hanging="360"/>
+      </w:pPr>
+      <w:rPr>
+        <w:rFonts w:ascii="Symbol" w:hAnsi="Symbol" w:hint="default"/>
+        <w:sz w:val="20"/>
+      </w:rPr>
+    </w:lvl>
+    <w:lvl w:ilvl="7" w:tentative="1">
+      <w:start w:val="1"/>
+      <w:numFmt w:val="bullet"/>
+      <w:lvlText w:val=""/>
+      <w:lvlJc w:val="left"/>
+      <w:pPr>
+        <w:tabs>
+          <w:tab w:val="num" w:pos="5760"/>
+        </w:tabs>
+        <w:ind w:left="5760" w:hanging="360"/>
+      </w:pPr>
+      <w:rPr>
+        <w:rFonts w:ascii="Symbol" w:hAnsi="Symbol" w:hint="default"/>
+        <w:sz w:val="20"/>
+      </w:rPr>
+    </w:lvl>
+    <w:lvl w:ilvl="8" w:tentative="1">
+      <w:start w:val="1"/>
+      <w:numFmt w:val="bullet"/>
+      <w:lvlText w:val=""/>
+      <w:lvlJc w:val="left"/>
+      <w:pPr>
+        <w:tabs>
+          <w:tab w:val="num" w:pos="6480"/>
+        </w:tabs>
+        <w:ind w:left="6480" w:hanging="360"/>
+      </w:pPr>
+      <w:rPr>
+        <w:rFonts w:ascii="Symbol" w:hAnsi="Symbol" w:hint="default"/>
+        <w:sz w:val="20"/>
+      </w:rPr>
+    </w:lvl>
+  </w:abstractNum>
+  <w:abstractNum w:abstractNumId="8" w15:restartNumberingAfterBreak="0">
     <w:nsid w:val="5A971BB8"/>
     <w:multiLevelType w:val="multilevel"/>
     <w:tmpl w:val="215AC2F4"/>
@@ -1894,7 +2032,156 @@
       </w:rPr>
     </w:lvl>
   </w:abstractNum>
-  <w:abstractNum w:abstractNumId="8" w15:restartNumberingAfterBreak="0">
+  <w:abstractNum w:abstractNumId="9" w15:restartNumberingAfterBreak="0">
+    <w:nsid w:val="607E17F8"/>
+    <w:multiLevelType w:val="multilevel"/>
+    <w:tmpl w:val="7EC6012E"/>
+    <w:lvl w:ilvl="0">
+      <w:start w:val="1"/>
+      <w:numFmt w:val="bullet"/>
+      <w:lvlText w:val=""/>
+      <w:lvlJc w:val="left"/>
+      <w:pPr>
+        <w:tabs>
+          <w:tab w:val="num" w:pos="720"/>
+        </w:tabs>
+        <w:ind w:left="720" w:hanging="360"/>
+      </w:pPr>
+      <w:rPr>
+        <w:rFonts w:ascii="Symbol" w:hAnsi="Symbol" w:hint="default"/>
+        <w:sz w:val="20"/>
+      </w:rPr>
+    </w:lvl>
+    <w:lvl w:ilvl="1" w:tentative="1">
+      <w:start w:val="1"/>
+      <w:numFmt w:val="bullet"/>
+      <w:lvlText w:val=""/>
+      <w:lvlJc w:val="left"/>
+      <w:pPr>
+        <w:tabs>
+          <w:tab w:val="num" w:pos="1440"/>
+        </w:tabs>
+        <w:ind w:left="1440" w:hanging="360"/>
+      </w:pPr>
+      <w:rPr>
+        <w:rFonts w:ascii="Symbol" w:hAnsi="Symbol" w:hint="default"/>
+        <w:sz w:val="20"/>
+      </w:rPr>
+    </w:lvl>
+    <w:lvl w:ilvl="2" w:tentative="1">
+      <w:start w:val="1"/>
+      <w:numFmt w:val="bullet"/>
+      <w:lvlText w:val=""/>
+      <w:lvlJc w:val="left"/>
+      <w:pPr>
+        <w:tabs>
+          <w:tab w:val="num" w:pos="2160"/>
+        </w:tabs>
+        <w:ind w:left="2160" w:hanging="360"/>
+      </w:pPr>
+      <w:rPr>
+        <w:rFonts w:ascii="Symbol" w:hAnsi="Symbol" w:hint="default"/>
+        <w:sz w:val="20"/>
+      </w:rPr>
+    </w:lvl>
+    <w:lvl w:ilvl="3" w:tentative="1">
+      <w:start w:val="1"/>
+      <w:numFmt w:val="bullet"/>
+      <w:lvlText w:val=""/>
+      <w:lvlJc w:val="left"/>
+      <w:pPr>
+        <w:tabs>
+          <w:tab w:val="num" w:pos="2880"/>
+        </w:tabs>
+        <w:ind w:left="2880" w:hanging="360"/>
+      </w:pPr>
+      <w:rPr>
+        <w:rFonts w:ascii="Symbol" w:hAnsi="Symbol" w:hint="default"/>
+        <w:sz w:val="20"/>
+      </w:rPr>
+    </w:lvl>
+    <w:lvl w:ilvl="4" w:tentative="1">
+      <w:start w:val="1"/>
+      <w:numFmt w:val="bullet"/>
+      <w:lvlText w:val=""/>
+      <w:lvlJc w:val="left"/>
+      <w:pPr>
+        <w:tabs>
+          <w:tab w:val="num" w:pos="3600"/>
+        </w:tabs>
+        <w:ind w:left="3600" w:hanging="360"/>
+      </w:pPr>
+      <w:rPr>
+        <w:rFonts w:ascii="Symbol" w:hAnsi="Symbol" w:hint="default"/>
+        <w:sz w:val="20"/>
+      </w:rPr>
+    </w:lvl>
+    <w:lvl w:ilvl="5" w:tentative="1">
+      <w:start w:val="1"/>
+      <w:numFmt w:val="bullet"/>
+      <w:lvlText w:val=""/>
+      <w:lvlJc w:val="left"/>
+      <w:pPr>
+        <w:tabs>
+          <w:tab w:val="num" w:pos="4320"/>
+        </w:tabs>
+        <w:ind w:left="4320" w:hanging="360"/>
+      </w:pPr>
+      <w:rPr>
+        <w:rFonts w:ascii="Symbol" w:hAnsi="Symbol" w:hint="default"/>
+        <w:sz w:val="20"/>
+      </w:rPr>
+    </w:lvl>
+    <w:lvl w:ilvl="6" w:tentative="1">
+      <w:start w:val="1"/>
+      <w:numFmt w:val="bullet"/>
+      <w:lvlText w:val=""/>
+      <w:lvlJc w:val="left"/>
+      <w:pPr>
+        <w:tabs>
+          <w:tab w:val="num" w:pos="5040"/>
+        </w:tabs>
+        <w:ind w:left="5040" w:hanging="360"/>
+      </w:pPr>
+      <w:rPr>
+        <w:rFonts w:ascii="Symbol" w:hAnsi="Symbol" w:hint="default"/>
+        <w:sz w:val="20"/>
+      </w:rPr>
+    </w:lvl>
+    <w:lvl w:ilvl="7" w:tentative="1">
+      <w:start w:val="1"/>
+      <w:numFmt w:val="bullet"/>
+      <w:lvlText w:val=""/>
+      <w:lvlJc w:val="left"/>
+      <w:pPr>
+        <w:tabs>
+          <w:tab w:val="num" w:pos="5760"/>
+        </w:tabs>
+        <w:ind w:left="5760" w:hanging="360"/>
+      </w:pPr>
+      <w:rPr>
+        <w:rFonts w:ascii="Symbol" w:hAnsi="Symbol" w:hint="default"/>
+        <w:sz w:val="20"/>
+      </w:rPr>
+    </w:lvl>
+    <w:lvl w:ilvl="8" w:tentative="1">
+      <w:start w:val="1"/>
+      <w:numFmt w:val="bullet"/>
+      <w:lvlText w:val=""/>
+      <w:lvlJc w:val="left"/>
+      <w:pPr>
+        <w:tabs>
+          <w:tab w:val="num" w:pos="6480"/>
+        </w:tabs>
+        <w:ind w:left="6480" w:hanging="360"/>
+      </w:pPr>
+      <w:rPr>
+        <w:rFonts w:ascii="Symbol" w:hAnsi="Symbol" w:hint="default"/>
+        <w:sz w:val="20"/>
+      </w:rPr>
+    </w:lvl>
+  </w:abstractNum>
+  <w:abstractNum w:abstractNumId="10" w15:restartNumberingAfterBreak="0">
     <w:nsid w:val="6FAD0B86"/>
     <w:multiLevelType w:val="multilevel"/>
     <w:tmpl w:val="9CEECF54"/>
@@ -2007,7 +2294,7 @@
       </w:pPr>
     </w:lvl>
   </w:abstractNum>
-  <w:abstractNum w:abstractNumId="9" w15:restartNumberingAfterBreak="0">
+  <w:abstractNum w:abstractNumId="11" w15:restartNumberingAfterBreak="0">
     <w:nsid w:val="72876C79"/>
     <w:multiLevelType w:val="multilevel"/>
     <w:tmpl w:val="79565DD6"/>
@@ -2152,6 +2439,155 @@
       </w:pPr>
       <w:rPr>
         <w:rFonts w:ascii="Wingdings" w:hAnsi="Wingdings" w:hint="default"/>
+        <w:sz w:val="20"/>
+      </w:rPr>
+    </w:lvl>
+  </w:abstractNum>
+  <w:abstractNum w:abstractNumId="12" w15:restartNumberingAfterBreak="0">
+    <w:nsid w:val="784B2209"/>
+    <w:multiLevelType w:val="multilevel"/>
+    <w:tmpl w:val="E33E783C"/>
+    <w:lvl w:ilvl="0">
+      <w:start w:val="1"/>
+      <w:numFmt w:val="bullet"/>
+      <w:lvlText w:val=""/>
+      <w:lvlJc w:val="left"/>
+      <w:pPr>
+        <w:tabs>
+          <w:tab w:val="num" w:pos="720"/>
+        </w:tabs>
+        <w:ind w:left="720" w:hanging="360"/>
+      </w:pPr>
+      <w:rPr>
+        <w:rFonts w:ascii="Symbol" w:hAnsi="Symbol" w:hint="default"/>
+        <w:sz w:val="20"/>
+      </w:rPr>
+    </w:lvl>
+    <w:lvl w:ilvl="1" w:tentative="1">
+      <w:start w:val="1"/>
+      <w:numFmt w:val="bullet"/>
+      <w:lvlText w:val=""/>
+      <w:lvlJc w:val="left"/>
+      <w:pPr>
+        <w:tabs>
+          <w:tab w:val="num" w:pos="1440"/>
+        </w:tabs>
+        <w:ind w:left="1440" w:hanging="360"/>
+      </w:pPr>
+      <w:rPr>
+        <w:rFonts w:ascii="Symbol" w:hAnsi="Symbol" w:hint="default"/>
+        <w:sz w:val="20"/>
+      </w:rPr>
+    </w:lvl>
+    <w:lvl w:ilvl="2" w:tentative="1">
+      <w:start w:val="1"/>
+      <w:numFmt w:val="bullet"/>
+      <w:lvlText w:val=""/>
+      <w:lvlJc w:val="left"/>
+      <w:pPr>
+        <w:tabs>
+          <w:tab w:val="num" w:pos="2160"/>
+        </w:tabs>
+        <w:ind w:left="2160" w:hanging="360"/>
+      </w:pPr>
+      <w:rPr>
+        <w:rFonts w:ascii="Symbol" w:hAnsi="Symbol" w:hint="default"/>
+        <w:sz w:val="20"/>
+      </w:rPr>
+    </w:lvl>
+    <w:lvl w:ilvl="3" w:tentative="1">
+      <w:start w:val="1"/>
+      <w:numFmt w:val="bullet"/>
+      <w:lvlText w:val=""/>
+      <w:lvlJc w:val="left"/>
+      <w:pPr>
+        <w:tabs>
+          <w:tab w:val="num" w:pos="2880"/>
+        </w:tabs>
+        <w:ind w:left="2880" w:hanging="360"/>
+      </w:pPr>
+      <w:rPr>
+        <w:rFonts w:ascii="Symbol" w:hAnsi="Symbol" w:hint="default"/>
+        <w:sz w:val="20"/>
+      </w:rPr>
+    </w:lvl>
+    <w:lvl w:ilvl="4" w:tentative="1">
+      <w:start w:val="1"/>
+      <w:numFmt w:val="bullet"/>
+      <w:lvlText w:val=""/>
+      <w:lvlJc w:val="left"/>
+      <w:pPr>
+        <w:tabs>
+          <w:tab w:val="num" w:pos="3600"/>
+        </w:tabs>
+        <w:ind w:left="3600" w:hanging="360"/>
+      </w:pPr>
+      <w:rPr>
+        <w:rFonts w:ascii="Symbol" w:hAnsi="Symbol" w:hint="default"/>
+        <w:sz w:val="20"/>
+      </w:rPr>
+    </w:lvl>
+    <w:lvl w:ilvl="5" w:tentative="1">
+      <w:start w:val="1"/>
+      <w:numFmt w:val="bullet"/>
+      <w:lvlText w:val=""/>
+      <w:lvlJc w:val="left"/>
+      <w:pPr>
+        <w:tabs>
+          <w:tab w:val="num" w:pos="4320"/>
+        </w:tabs>
+        <w:ind w:left="4320" w:hanging="360"/>
+      </w:pPr>
+      <w:rPr>
+        <w:rFonts w:ascii="Symbol" w:hAnsi="Symbol" w:hint="default"/>
+        <w:sz w:val="20"/>
+      </w:rPr>
+    </w:lvl>
+    <w:lvl w:ilvl="6" w:tentative="1">
+      <w:start w:val="1"/>
+      <w:numFmt w:val="bullet"/>
+      <w:lvlText w:val=""/>
+      <w:lvlJc w:val="left"/>
+      <w:pPr>
+        <w:tabs>
+          <w:tab w:val="num" w:pos="5040"/>
+        </w:tabs>
+        <w:ind w:left="5040" w:hanging="360"/>
+      </w:pPr>
+      <w:rPr>
+        <w:rFonts w:ascii="Symbol" w:hAnsi="Symbol" w:hint="default"/>
+        <w:sz w:val="20"/>
+      </w:rPr>
+    </w:lvl>
+    <w:lvl w:ilvl="7" w:tentative="1">
+      <w:start w:val="1"/>
+      <w:numFmt w:val="bullet"/>
+      <w:lvlText w:val=""/>
+      <w:lvlJc w:val="left"/>
+      <w:pPr>
+        <w:tabs>
+          <w:tab w:val="num" w:pos="5760"/>
+        </w:tabs>
+        <w:ind w:left="5760" w:hanging="360"/>
+      </w:pPr>
+      <w:rPr>
+        <w:rFonts w:ascii="Symbol" w:hAnsi="Symbol" w:hint="default"/>
+        <w:sz w:val="20"/>
+      </w:rPr>
+    </w:lvl>
+    <w:lvl w:ilvl="8" w:tentative="1">
+      <w:start w:val="1"/>
+      <w:numFmt w:val="bullet"/>
+      <w:lvlText w:val=""/>
+      <w:lvlJc w:val="left"/>
+      <w:pPr>
+        <w:tabs>
+          <w:tab w:val="num" w:pos="6480"/>
+        </w:tabs>
+        <w:ind w:left="6480" w:hanging="360"/>
+      </w:pPr>
+      <w:rPr>
+        <w:rFonts w:ascii="Symbol" w:hAnsi="Symbol" w:hint="default"/>
         <w:sz w:val="20"/>
       </w:rPr>
     </w:lvl>
@@ -2196,22 +2632,31 @@
     <w:abstractNumId w:val="6"/>
   </w:num>
   <w:num w:numId="14" w16cid:durableId="720713761">
-    <w:abstractNumId w:val="8"/>
+    <w:abstractNumId w:val="10"/>
   </w:num>
   <w:num w:numId="15" w16cid:durableId="694768695">
-    <w:abstractNumId w:val="9"/>
+    <w:abstractNumId w:val="11"/>
   </w:num>
   <w:num w:numId="16" w16cid:durableId="504512834">
     <w:abstractNumId w:val="4"/>
   </w:num>
   <w:num w:numId="17" w16cid:durableId="1422525843">
-    <w:abstractNumId w:val="7"/>
+    <w:abstractNumId w:val="8"/>
   </w:num>
   <w:num w:numId="18" w16cid:durableId="1133064240">
     <w:abstractNumId w:val="0"/>
   </w:num>
   <w:num w:numId="19" w16cid:durableId="1027217474">
     <w:abstractNumId w:val="2"/>
+  </w:num>
+  <w:num w:numId="20" w16cid:durableId="1630435906">
+    <w:abstractNumId w:val="9"/>
+  </w:num>
+  <w:num w:numId="21" w16cid:durableId="303042897">
+    <w:abstractNumId w:val="12"/>
+  </w:num>
+  <w:num w:numId="22" w16cid:durableId="1460605642">
+    <w:abstractNumId w:val="7"/>
   </w:num>
 </w:numbering>
 </file>
@@ -3830,21 +4275,10 @@
 </file>
 
 <file path=customXml/item1.xml><?xml version="1.0" encoding="utf-8"?>
-<b:Sources xmlns:b="http://schemas.openxmlformats.org/officeDocument/2006/bibliography" xmlns="http://schemas.openxmlformats.org/officeDocument/2006/bibliography" SelectedStyle="\APASixthEditionOfficeOnline.xsl" StyleName="APA" Version="6"/>
+<TemplafyFormConfiguration><![CDATA[{"formFields":[],"formDataEntries":[]}]]></TemplafyFormConfiguration>
 </file>
 
 <file path=customXml/item2.xml><?xml version="1.0" encoding="utf-8"?>
-<p:properties xmlns:p="http://schemas.microsoft.com/office/2006/metadata/properties" xmlns:xsi="http://www.w3.org/2001/XMLSchema-instance" xmlns:pc="http://schemas.microsoft.com/office/infopath/2007/PartnerControls">
-  <documentManagement>
-    <lcf76f155ced4ddcb4097134ff3c332f xmlns="07c8a24f-8b40-44ca-950f-ae5db2c4fa23">
-      <Terms xmlns="http://schemas.microsoft.com/office/infopath/2007/PartnerControls"/>
-    </lcf76f155ced4ddcb4097134ff3c332f>
-    <TaxCatchAll xmlns="71d337dc-809a-4269-a690-d6cd31b4acd0" xsi:nil="true"/>
-  </documentManagement>
-</p:properties>
-</file>
-
-<file path=customXml/item3.xml><?xml version="1.0" encoding="utf-8"?>
 <ct:contentTypeSchema xmlns:ct="http://schemas.microsoft.com/office/2006/metadata/contentType" xmlns:ma="http://schemas.microsoft.com/office/2006/metadata/properties/metaAttributes" ct:_="" ma:_="" ma:contentTypeName="Dokument" ma:contentTypeID="0x01010034C2EED3AEDAB24AB48AF05A7A255DF4" ma:contentTypeVersion="20" ma:contentTypeDescription="Ein neues Dokument erstellen." ma:contentTypeScope="" ma:versionID="801b490b27e9573c13161681ba9bcef9">
   <xsd:schema xmlns:xsd="http://www.w3.org/2001/XMLSchema" xmlns:xs="http://www.w3.org/2001/XMLSchema" xmlns:p="http://schemas.microsoft.com/office/2006/metadata/properties" xmlns:ns2="07c8a24f-8b40-44ca-950f-ae5db2c4fa23" xmlns:ns3="71d337dc-809a-4269-a690-d6cd31b4acd0" targetNamespace="http://schemas.microsoft.com/office/2006/metadata/properties" ma:root="true" ma:fieldsID="f944d40614e88ef74fdd27050b1b40d4" ns2:_="" ns3:_="">
     <xsd:import namespace="07c8a24f-8b40-44ca-950f-ae5db2c4fa23"/>
@@ -4087,15 +4521,22 @@
 </ct:contentTypeSchema>
 </file>
 
+<file path=customXml/item3.xml><?xml version="1.0" encoding="utf-8"?>
+<p:properties xmlns:p="http://schemas.microsoft.com/office/2006/metadata/properties" xmlns:xsi="http://www.w3.org/2001/XMLSchema-instance" xmlns:pc="http://schemas.microsoft.com/office/infopath/2007/PartnerControls">
+  <documentManagement>
+    <lcf76f155ced4ddcb4097134ff3c332f xmlns="07c8a24f-8b40-44ca-950f-ae5db2c4fa23">
+      <Terms xmlns="http://schemas.microsoft.com/office/infopath/2007/PartnerControls"/>
+    </lcf76f155ced4ddcb4097134ff3c332f>
+    <TaxCatchAll xmlns="71d337dc-809a-4269-a690-d6cd31b4acd0" xsi:nil="true"/>
+  </documentManagement>
+</p:properties>
+</file>
+
 <file path=customXml/item4.xml><?xml version="1.0" encoding="utf-8"?>
-<TemplafyFormConfiguration><![CDATA[{"formFields":[],"formDataEntries":[]}]]></TemplafyFormConfiguration>
+<b:Sources xmlns:b="http://schemas.openxmlformats.org/officeDocument/2006/bibliography" xmlns="http://schemas.openxmlformats.org/officeDocument/2006/bibliography" SelectedStyle="\APASixthEditionOfficeOnline.xsl" StyleName="APA" Version="6"/>
 </file>
 
 <file path=customXml/item5.xml><?xml version="1.0" encoding="utf-8"?>
-<TemplafyTemplateConfiguration><![CDATA[{"elementsMetadata":[],"transformationConfigurations":[{"language":"{{UserProfile.DocumentLanguage.Language}}","disableUpdates":false,"type":"proofingLanguage"},{"propertyName":"creator","propertyValue":"{{UserProfile.FirstName}} {{UserProfile.LastName}}","disableUpdates":false,"type":"documentProperty"}],"templateName":"Blank document","templateDescription":"","enableDocumentContentUpdater":true,"version":"2.0"}]]></TemplafyTemplateConfiguration>
-</file>
-
-<file path=customXml/item6.xml><?xml version="1.0" encoding="utf-8"?>
 <?mso-contentType ?>
 <FormTemplates xmlns="http://schemas.microsoft.com/sharepoint/v3/contenttype/forms">
   <Display>DocumentLibraryForm</Display>
@@ -4104,26 +4545,17 @@
 </FormTemplates>
 </file>
 
+<file path=customXml/item6.xml><?xml version="1.0" encoding="utf-8"?>
+<TemplafyTemplateConfiguration><![CDATA[{"elementsMetadata":[],"transformationConfigurations":[{"language":"{{UserProfile.DocumentLanguage.Language}}","disableUpdates":false,"type":"proofingLanguage"},{"propertyName":"creator","propertyValue":"{{UserProfile.FirstName}} {{UserProfile.LastName}}","disableUpdates":false,"type":"documentProperty"}],"templateName":"Blank document","templateDescription":"","enableDocumentContentUpdater":true,"version":"2.0"}]]></TemplafyTemplateConfiguration>
+</file>
+
 <file path=customXml/itemProps1.xml><?xml version="1.0" encoding="utf-8"?>
-<ds:datastoreItem xmlns:ds="http://schemas.openxmlformats.org/officeDocument/2006/customXml" ds:itemID="{DCA57B62-5710-4DF4-8C56-32AF1ABA202C}">
-  <ds:schemaRefs>
-    <ds:schemaRef ds:uri="http://schemas.openxmlformats.org/officeDocument/2006/bibliography"/>
-  </ds:schemaRefs>
+<ds:datastoreItem xmlns:ds="http://schemas.openxmlformats.org/officeDocument/2006/customXml" ds:itemID="{54814BFD-24A7-4CC8-AE23-C207DFE5A637}">
+  <ds:schemaRefs/>
 </ds:datastoreItem>
 </file>
 
 <file path=customXml/itemProps2.xml><?xml version="1.0" encoding="utf-8"?>
-<ds:datastoreItem xmlns:ds="http://schemas.openxmlformats.org/officeDocument/2006/customXml" ds:itemID="{3F602D96-6183-4CC8-AACB-006A5546A54E}">
-  <ds:schemaRefs>
-    <ds:schemaRef ds:uri="http://schemas.microsoft.com/office/2006/metadata/properties"/>
-    <ds:schemaRef ds:uri="http://schemas.microsoft.com/office/infopath/2007/PartnerControls"/>
-    <ds:schemaRef ds:uri="07c8a24f-8b40-44ca-950f-ae5db2c4fa23"/>
-    <ds:schemaRef ds:uri="71d337dc-809a-4269-a690-d6cd31b4acd0"/>
-  </ds:schemaRefs>
-</ds:datastoreItem>
-</file>
-
-<file path=customXml/itemProps3.xml><?xml version="1.0" encoding="utf-8"?>
 <ds:datastoreItem xmlns:ds="http://schemas.openxmlformats.org/officeDocument/2006/customXml" ds:itemID="{957FD9E3-2219-447B-A73C-1B487245DB96}">
   <ds:schemaRefs>
     <ds:schemaRef ds:uri="http://schemas.microsoft.com/office/2006/metadata/contentType"/>
@@ -4142,23 +4574,36 @@
 </ds:datastoreItem>
 </file>
 
+<file path=customXml/itemProps3.xml><?xml version="1.0" encoding="utf-8"?>
+<ds:datastoreItem xmlns:ds="http://schemas.openxmlformats.org/officeDocument/2006/customXml" ds:itemID="{3F602D96-6183-4CC8-AACB-006A5546A54E}">
+  <ds:schemaRefs>
+    <ds:schemaRef ds:uri="http://schemas.microsoft.com/office/2006/metadata/properties"/>
+    <ds:schemaRef ds:uri="http://schemas.microsoft.com/office/infopath/2007/PartnerControls"/>
+    <ds:schemaRef ds:uri="07c8a24f-8b40-44ca-950f-ae5db2c4fa23"/>
+    <ds:schemaRef ds:uri="71d337dc-809a-4269-a690-d6cd31b4acd0"/>
+  </ds:schemaRefs>
+</ds:datastoreItem>
+</file>
+
 <file path=customXml/itemProps4.xml><?xml version="1.0" encoding="utf-8"?>
-<ds:datastoreItem xmlns:ds="http://schemas.openxmlformats.org/officeDocument/2006/customXml" ds:itemID="{54814BFD-24A7-4CC8-AE23-C207DFE5A637}">
-  <ds:schemaRefs/>
+<ds:datastoreItem xmlns:ds="http://schemas.openxmlformats.org/officeDocument/2006/customXml" ds:itemID="{DCA57B62-5710-4DF4-8C56-32AF1ABA202C}">
+  <ds:schemaRefs>
+    <ds:schemaRef ds:uri="http://schemas.openxmlformats.org/officeDocument/2006/bibliography"/>
+  </ds:schemaRefs>
 </ds:datastoreItem>
 </file>
 
 <file path=customXml/itemProps5.xml><?xml version="1.0" encoding="utf-8"?>
-<ds:datastoreItem xmlns:ds="http://schemas.openxmlformats.org/officeDocument/2006/customXml" ds:itemID="{9BA7F312-830A-42FC-88BF-400E372AE0CB}">
-  <ds:schemaRefs/>
+<ds:datastoreItem xmlns:ds="http://schemas.openxmlformats.org/officeDocument/2006/customXml" ds:itemID="{66094559-556F-4701-B77A-EC8F12689B77}">
+  <ds:schemaRefs>
+    <ds:schemaRef ds:uri="http://schemas.microsoft.com/sharepoint/v3/contenttype/forms"/>
+  </ds:schemaRefs>
 </ds:datastoreItem>
 </file>
 
 <file path=customXml/itemProps6.xml><?xml version="1.0" encoding="utf-8"?>
-<ds:datastoreItem xmlns:ds="http://schemas.openxmlformats.org/officeDocument/2006/customXml" ds:itemID="{66094559-556F-4701-B77A-EC8F12689B77}">
-  <ds:schemaRefs>
-    <ds:schemaRef ds:uri="http://schemas.microsoft.com/sharepoint/v3/contenttype/forms"/>
-  </ds:schemaRefs>
+<ds:datastoreItem xmlns:ds="http://schemas.openxmlformats.org/officeDocument/2006/customXml" ds:itemID="{9BA7F312-830A-42FC-88BF-400E372AE0CB}">
+  <ds:schemaRefs/>
 </ds:datastoreItem>
 </file>
 

</xml_diff>